<commit_message>
fuknční scroly podle velikosti
</commit_message>
<xml_diff>
--- a/boss.docx
+++ b/boss.docx
@@ -4,13 +4,8 @@
   <w:body>
     <w:p>
       <w:r>
-        <w:t xml:space="preserve">I’ve heard that you are back </w:t>
-      </w:r>
-      <w:proofErr w:type="gramStart"/>
-      <w:r>
-        <w:t>home</w:t>
-      </w:r>
-      <w:proofErr w:type="gramEnd"/>
+        <w:t>I’ve heard that you are back home</w:t>
+      </w:r>
     </w:p>
     <w:p>
       <w:r>
@@ -19,108 +14,50 @@
     </w:p>
     <w:p>
       <w:r>
-        <w:t xml:space="preserve">I bet it’s a </w:t>
-      </w:r>
-      <w:proofErr w:type="gramStart"/>
-      <w:r>
-        <w:t>mess</w:t>
-      </w:r>
-      <w:proofErr w:type="gramEnd"/>
+        <w:t>I bet it’s a mess</w:t>
+      </w:r>
     </w:p>
     <w:p>
       <w:pPr>
         <w:jc w:val="right"/>
       </w:pPr>
       <w:r>
-        <w:t>Hi</w:t>
-      </w:r>
-    </w:p>
+        <w:t>A little</w:t>
+      </w:r>
+    </w:p>
+    <w:p>
+      <w:r>
+        <w:t>I thought so</w:t>
+      </w:r>
+    </w:p>
+    <w:p>
+      <w:r>
+        <w:t>That pig wasn’t able to clean anything</w:t>
+      </w:r>
+    </w:p>
+    <w:p/>
     <w:p>
       <w:pPr>
         <w:jc w:val="right"/>
       </w:pPr>
       <w:r>
-        <w:t>…</w:t>
-      </w:r>
-    </w:p>
-    <w:p>
-      <w:pPr>
-        <w:jc w:val="right"/>
-      </w:pPr>
-      <w:r>
-        <w:t>Father</w:t>
-      </w:r>
-    </w:p>
-    <w:p>
-      <w:pPr>
-        <w:jc w:val="right"/>
-      </w:pPr>
-      <w:r>
-        <w:t>…</w:t>
-      </w:r>
-    </w:p>
-    <w:p>
-      <w:pPr>
-        <w:jc w:val="right"/>
-      </w:pPr>
-      <w:r>
-        <w:t>It is a bit messy</w:t>
-      </w:r>
-    </w:p>
-    <w:p>
-      <w:r>
-        <w:t xml:space="preserve">I thought </w:t>
-      </w:r>
-      <w:proofErr w:type="gramStart"/>
-      <w:r>
-        <w:t>so</w:t>
-      </w:r>
-      <w:proofErr w:type="gramEnd"/>
-    </w:p>
-    <w:p>
-      <w:r>
-        <w:t xml:space="preserve">That pig wasn’t able to clean </w:t>
-      </w:r>
-      <w:proofErr w:type="gramStart"/>
-      <w:r>
-        <w:t>anything</w:t>
-      </w:r>
-      <w:proofErr w:type="gramEnd"/>
-    </w:p>
-    <w:p/>
-    <w:p>
-      <w:pPr>
-        <w:jc w:val="right"/>
-      </w:pPr>
-      <w:r>
-        <w:t xml:space="preserve">Do not say </w:t>
-      </w:r>
-      <w:proofErr w:type="gramStart"/>
-      <w:r>
-        <w:t>that</w:t>
-      </w:r>
-      <w:proofErr w:type="gramEnd"/>
+        <w:t>Do not say that</w:t>
+      </w:r>
     </w:p>
     <w:p>
       <w:pPr>
         <w:ind w:right="110"/>
       </w:pPr>
       <w:r>
-        <w:t xml:space="preserve">You know I am </w:t>
-      </w:r>
-      <w:proofErr w:type="gramStart"/>
-      <w:r>
-        <w:t>right</w:t>
-      </w:r>
-      <w:proofErr w:type="gramEnd"/>
+        <w:t>You know I am right</w:t>
+      </w:r>
     </w:p>
     <w:p>
       <w:pPr>
         <w:ind w:right="110"/>
-        <w:jc w:val="right"/>
-      </w:pPr>
-      <w:r>
-        <w:t>Mum was a…</w:t>
+      </w:pPr>
+      <w:r>
+        <w:t>She was …</w:t>
       </w:r>
     </w:p>
     <w:p>
@@ -133,7 +70,6 @@
         <w:ind w:right="110"/>
         <w:jc w:val="right"/>
       </w:pPr>
-      <w:proofErr w:type="gramStart"/>
       <w:r>
         <w:t>P</w:t>
       </w:r>
@@ -141,11 +77,7 @@
         <w:t>ig</w:t>
       </w:r>
       <w:r>
-        <w:t>(</w:t>
-      </w:r>
-      <w:proofErr w:type="gramEnd"/>
-      <w:r>
-        <w:t>-5)</w:t>
+        <w:t>(-5)</w:t>
       </w:r>
     </w:p>
     <w:p>
@@ -158,7 +90,6 @@
         <w:ind w:right="110"/>
         <w:jc w:val="right"/>
       </w:pPr>
-      <w:proofErr w:type="gramStart"/>
       <w:r>
         <w:t>M</w:t>
       </w:r>
@@ -166,11 +97,7 @@
         <w:t>essy</w:t>
       </w:r>
       <w:r>
-        <w:t>(</w:t>
-      </w:r>
-      <w:proofErr w:type="gramEnd"/>
-      <w:r>
-        <w:t>-3)</w:t>
+        <w:t>(-3)</w:t>
       </w:r>
     </w:p>
     <w:p>
@@ -183,7 +110,6 @@
         <w:ind w:right="110"/>
         <w:jc w:val="right"/>
       </w:pPr>
-      <w:proofErr w:type="gramStart"/>
       <w:r>
         <w:t>C</w:t>
       </w:r>
@@ -191,11 +117,7 @@
         <w:t>lean</w:t>
       </w:r>
       <w:r>
-        <w:t>(</w:t>
-      </w:r>
-      <w:proofErr w:type="gramEnd"/>
-      <w:r>
-        <w:t>-1)</w:t>
+        <w:t>(-1)</w:t>
       </w:r>
     </w:p>
     <w:p>
@@ -203,13 +125,8 @@
         <w:ind w:right="220"/>
       </w:pPr>
       <w:r>
-        <w:t xml:space="preserve">Whatever you </w:t>
-      </w:r>
-      <w:proofErr w:type="gramStart"/>
-      <w:r>
-        <w:t>say..</w:t>
-      </w:r>
-      <w:proofErr w:type="gramEnd"/>
+        <w:t>Whatever you say..</w:t>
+      </w:r>
       <w:r>
         <w:t xml:space="preserve"> </w:t>
       </w:r>
@@ -227,16 +144,10 @@
         <w:ind w:right="220"/>
       </w:pPr>
       <w:r>
-        <w:t>What about the neighbours?</w:t>
-      </w:r>
-    </w:p>
-    <w:p>
-      <w:pPr>
-        <w:ind w:right="220"/>
-        <w:jc w:val="right"/>
-      </w:pPr>
-      <w:r>
-        <w:t xml:space="preserve"> They are …</w:t>
+        <w:t>How</w:t>
+      </w:r>
+      <w:r>
+        <w:t xml:space="preserve"> the neighbours?</w:t>
       </w:r>
     </w:p>
     <w:p>
@@ -259,15 +170,7 @@
         <w:jc w:val="right"/>
       </w:pPr>
       <w:r>
-        <w:t xml:space="preserve">–  </w:t>
-      </w:r>
-      <w:proofErr w:type="gramStart"/>
-      <w:r>
-        <w:t>irrelevant(</w:t>
-      </w:r>
-      <w:proofErr w:type="gramEnd"/>
-      <w:r>
-        <w:t>-5)</w:t>
+        <w:t>–  irrelevant(-5)</w:t>
       </w:r>
     </w:p>
     <w:p>
@@ -311,13 +214,8 @@
         <w:ind w:right="990"/>
       </w:pPr>
       <w:r>
-        <w:t xml:space="preserve">It will be ten years </w:t>
-      </w:r>
-      <w:proofErr w:type="gramStart"/>
-      <w:r>
-        <w:t>tomorrow</w:t>
-      </w:r>
-      <w:proofErr w:type="gramEnd"/>
+        <w:t>It will be ten years tomorrow</w:t>
+      </w:r>
       <w:r>
         <w:t xml:space="preserve"> </w:t>
       </w:r>
@@ -369,13 +267,8 @@
         <w:ind w:right="990"/>
         <w:jc w:val="right"/>
       </w:pPr>
-      <w:proofErr w:type="gramStart"/>
-      <w:r>
-        <w:t>…(</w:t>
-      </w:r>
-      <w:proofErr w:type="gramEnd"/>
-      <w:r>
-        <w:t>-1)</w:t>
+      <w:r>
+        <w:t>…(-1)</w:t>
       </w:r>
     </w:p>
     <w:p>
@@ -383,59 +276,27 @@
         <w:ind w:right="1430"/>
       </w:pPr>
       <w:r>
-        <w:t xml:space="preserve">You know who I am talking </w:t>
-      </w:r>
-      <w:proofErr w:type="gramStart"/>
-      <w:r>
-        <w:t>about</w:t>
-      </w:r>
-      <w:proofErr w:type="gramEnd"/>
+        <w:t>You know who I am talking about</w:t>
+      </w:r>
     </w:p>
     <w:p>
       <w:pPr>
         <w:ind w:right="1430"/>
       </w:pPr>
       <w:r>
-        <w:t xml:space="preserve">I spoke with the </w:t>
-      </w:r>
-      <w:proofErr w:type="gramStart"/>
-      <w:r>
-        <w:t>parents</w:t>
-      </w:r>
-      <w:proofErr w:type="gramEnd"/>
+        <w:t>I spoke with the parents</w:t>
+      </w:r>
     </w:p>
     <w:p>
       <w:pPr>
         <w:ind w:right="1430"/>
       </w:pPr>
       <w:r>
-        <w:lastRenderedPageBreak/>
-        <w:t xml:space="preserve">They are still </w:t>
-      </w:r>
-      <w:proofErr w:type="gramStart"/>
-      <w:r>
-        <w:t>mad</w:t>
-      </w:r>
-      <w:proofErr w:type="gramEnd"/>
-    </w:p>
-    <w:p>
-      <w:pPr>
-        <w:ind w:right="1430"/>
-      </w:pPr>
-      <w:r>
-        <w:t xml:space="preserve">They are </w:t>
-      </w:r>
-      <w:r>
-        <w:t xml:space="preserve">still </w:t>
-      </w:r>
-      <w:r>
-        <w:t xml:space="preserve">sure you did </w:t>
-      </w:r>
-      <w:proofErr w:type="gramStart"/>
-      <w:r>
-        <w:t>it</w:t>
-      </w:r>
-      <w:proofErr w:type="gramEnd"/>
+        <w:t xml:space="preserve">The police still </w:t>
+      </w:r>
+      <w:r>
+        <w:t>are sure how it was</w:t>
+      </w:r>
     </w:p>
     <w:p>
       <w:pPr>
@@ -448,25 +309,21 @@
         <w:jc w:val="right"/>
       </w:pPr>
       <w:r>
-        <w:t xml:space="preserve">But the police said that it was … </w:t>
-      </w:r>
-    </w:p>
-    <w:p>
-      <w:pPr>
+        <w:t>1 – accident (-10)</w:t>
+      </w:r>
+    </w:p>
+    <w:p>
+      <w:pPr>
+        <w:pStyle w:val="Odstavecseseznamem"/>
+        <w:numPr>
+          <w:ilvl w:val="0"/>
+          <w:numId w:val="5"/>
+        </w:numPr>
         <w:ind w:right="1430"/>
         <w:jc w:val="right"/>
       </w:pPr>
       <w:r>
-        <w:t>1 – accident (-10)</w:t>
-      </w:r>
-    </w:p>
-    <w:p>
-      <w:pPr>
-        <w:ind w:right="1430"/>
-        <w:jc w:val="right"/>
-      </w:pPr>
-      <w:r>
-        <w:t>2 – homicide (-5)</w:t>
+        <w:t>– homicide (-5)</w:t>
       </w:r>
     </w:p>
     <w:p>
@@ -487,13 +344,9 @@
       <w:pPr>
         <w:ind w:right="1870"/>
       </w:pPr>
-      <w:proofErr w:type="gramStart"/>
-      <w:r>
-        <w:t>Sure</w:t>
-      </w:r>
-      <w:proofErr w:type="gramEnd"/>
-      <w:r>
-        <w:t xml:space="preserve"> it was…</w:t>
+      <w:r>
+        <w:lastRenderedPageBreak/>
+        <w:t>Sure it was…</w:t>
       </w:r>
     </w:p>
     <w:p>
@@ -501,13 +354,8 @@
         <w:ind w:right="1870"/>
       </w:pPr>
       <w:r>
-        <w:t xml:space="preserve">It was all your </w:t>
-      </w:r>
-      <w:proofErr w:type="gramStart"/>
-      <w:r>
-        <w:t>fault</w:t>
-      </w:r>
-      <w:proofErr w:type="gramEnd"/>
+        <w:t>It was all your fault</w:t>
+      </w:r>
       <w:r>
         <w:t xml:space="preserve"> </w:t>
       </w:r>
@@ -558,13 +406,8 @@
         <w:ind w:right="2310"/>
       </w:pPr>
       <w:r>
-        <w:t xml:space="preserve">You know, we are still paying </w:t>
-      </w:r>
-      <w:proofErr w:type="gramStart"/>
-      <w:r>
-        <w:t>them</w:t>
-      </w:r>
-      <w:proofErr w:type="gramEnd"/>
+        <w:t>You know, we are still paying them</w:t>
+      </w:r>
     </w:p>
     <w:p>
       <w:pPr>
@@ -579,30 +422,35 @@
       </w:r>
       <w:r>
         <w:tab/>
-        <w:t xml:space="preserve">But the accusations never came back </w:t>
-      </w:r>
-      <w:proofErr w:type="gramStart"/>
-      <w:r>
-        <w:t>true</w:t>
-      </w:r>
-      <w:proofErr w:type="gramEnd"/>
-    </w:p>
-    <w:p>
-      <w:pPr>
-        <w:ind w:left="1416" w:right="1417" w:firstLine="708"/>
-        <w:jc w:val="right"/>
-      </w:pPr>
-      <w:r>
-        <w:t>And mum?</w:t>
-      </w:r>
-    </w:p>
-    <w:p>
-      <w:pPr>
-        <w:ind w:left="1416" w:right="1417" w:firstLine="708"/>
-        <w:jc w:val="right"/>
-      </w:pPr>
-      <w:r>
-        <w:t>… did that?</w:t>
+        <w:t>But the accusations never came back true</w:t>
+      </w:r>
+    </w:p>
+    <w:p>
+      <w:pPr>
+        <w:ind w:right="1417"/>
+      </w:pPr>
+      <w:r>
+        <w:t xml:space="preserve">And </w:t>
+      </w:r>
+      <w:r>
+        <w:t xml:space="preserve">about your </w:t>
+      </w:r>
+      <w:r>
+        <w:t>m</w:t>
+      </w:r>
+      <w:r>
+        <w:t>other</w:t>
+      </w:r>
+      <w:r>
+        <w:t>?</w:t>
+      </w:r>
+    </w:p>
+    <w:p>
+      <w:pPr>
+        <w:ind w:right="1417"/>
+      </w:pPr>
+      <w:r>
+        <w:t>Who did that?</w:t>
       </w:r>
     </w:p>
     <w:p>
@@ -705,13 +553,8 @@
         <w:ind w:right="1715"/>
       </w:pPr>
       <w:r>
-        <w:t xml:space="preserve">We’ll </w:t>
-      </w:r>
-      <w:proofErr w:type="gramStart"/>
-      <w:r>
-        <w:t>see</w:t>
-      </w:r>
-      <w:proofErr w:type="gramEnd"/>
+        <w:t>We’ll see</w:t>
+      </w:r>
     </w:p>
     <w:p>
       <w:pPr>
@@ -724,309 +567,348 @@
         <w:t xml:space="preserve">who </w:t>
       </w:r>
       <w:r>
-        <w:t xml:space="preserve">it’s </w:t>
-      </w:r>
-      <w:proofErr w:type="spellStart"/>
-      <w:r>
-        <w:t>gonna</w:t>
-      </w:r>
-      <w:proofErr w:type="spellEnd"/>
+        <w:t xml:space="preserve">it’s gonna be </w:t>
+      </w:r>
+    </w:p>
+    <w:p>
+      <w:pPr>
+        <w:ind w:right="1715"/>
+        <w:jc w:val="right"/>
+      </w:pPr>
+      <w:r>
+        <w:t>?</w:t>
+      </w:r>
+    </w:p>
+    <w:p>
+      <w:pPr>
+        <w:ind w:right="1715"/>
+      </w:pPr>
+      <w:r>
+        <w:t>…</w:t>
+      </w:r>
+    </w:p>
+    <w:p>
+      <w:pPr>
+        <w:ind w:right="1715"/>
+      </w:pPr>
+      <w:r>
+        <w:t>1 – you (lose)</w:t>
+      </w:r>
+    </w:p>
+    <w:p>
+      <w:pPr>
+        <w:ind w:right="1715"/>
+      </w:pPr>
+      <w:r>
+        <w:t>2 – nobody (win)</w:t>
+      </w:r>
+    </w:p>
+    <w:p>
+      <w:pPr>
+        <w:ind w:right="1715"/>
+      </w:pPr>
+    </w:p>
+    <w:p>
+      <w:pPr>
+        <w:ind w:right="1715"/>
+      </w:pPr>
+      <w:r>
+        <w:t>See you soon!</w:t>
+      </w:r>
+    </w:p>
+    <w:p>
+      <w:pPr>
+        <w:ind w:right="1715"/>
+        <w:jc w:val="right"/>
+      </w:pPr>
+      <w:r>
+        <w:t>Rather</w:t>
+      </w:r>
+      <w:r>
+        <w:t xml:space="preserve"> not</w:t>
+      </w:r>
+    </w:p>
+    <w:p>
+      <w:pPr>
+        <w:ind w:right="1715"/>
+        <w:jc w:val="right"/>
+      </w:pPr>
+    </w:p>
+    <w:p>
+      <w:pPr>
+        <w:ind w:right="1715"/>
+      </w:pPr>
+    </w:p>
+    <w:p>
+      <w:pPr>
+        <w:ind w:right="1715"/>
+      </w:pPr>
+    </w:p>
+    <w:p>
+      <w:pPr>
+        <w:ind w:right="1715"/>
+      </w:pPr>
+      <w:r>
+        <w:t>Win:</w:t>
+      </w:r>
+    </w:p>
+    <w:p>
+      <w:pPr>
+        <w:ind w:right="1715"/>
+      </w:pPr>
+      <w:r>
+        <w:t>I should not fear father.</w:t>
+      </w:r>
+    </w:p>
+    <w:p>
+      <w:pPr>
+        <w:ind w:right="1715"/>
+      </w:pPr>
+      <w:r>
+        <w:lastRenderedPageBreak/>
+        <w:t>He is harmless.</w:t>
+      </w:r>
+    </w:p>
+    <w:p>
+      <w:pPr>
+        <w:ind w:right="1715"/>
+      </w:pPr>
+      <w:r>
+        <w:t>But I am still worried.</w:t>
+      </w:r>
+    </w:p>
+    <w:p>
+      <w:pPr>
+        <w:ind w:right="1715"/>
+      </w:pPr>
+      <w:r>
+        <w:t>Not about him.</w:t>
+      </w:r>
+    </w:p>
+    <w:p>
+      <w:pPr>
+        <w:ind w:right="1715"/>
+      </w:pPr>
+      <w:r>
+        <w:t>But of becoming him someday.</w:t>
+      </w:r>
+    </w:p>
+    <w:p>
+      <w:pPr>
+        <w:ind w:right="1715"/>
+      </w:pPr>
+      <w:r>
+        <w:t>The time will see</w:t>
+      </w:r>
+      <w:r>
+        <w:t>…</w:t>
+      </w:r>
+    </w:p>
+    <w:p>
+      <w:pPr>
+        <w:ind w:right="1715"/>
+      </w:pPr>
+    </w:p>
+    <w:p>
+      <w:pPr>
+        <w:ind w:right="1715"/>
+      </w:pPr>
+      <w:r>
+        <w:t>Lose:</w:t>
+      </w:r>
+    </w:p>
+    <w:p>
+      <w:pPr>
+        <w:ind w:right="1715"/>
+      </w:pPr>
+      <w:r>
+        <w:t>I should run.</w:t>
+      </w:r>
+    </w:p>
+    <w:p>
+      <w:pPr>
+        <w:ind w:right="1715"/>
+      </w:pPr>
+      <w:r>
+        <w:t>As fast as I can.</w:t>
+      </w:r>
+    </w:p>
+    <w:p>
+      <w:pPr>
+        <w:ind w:right="1715"/>
+      </w:pPr>
+      <w:r>
+        <w:t>As far as I can.</w:t>
+      </w:r>
+    </w:p>
+    <w:p>
+      <w:pPr>
+        <w:ind w:right="1715"/>
+      </w:pPr>
+      <w:r>
+        <w:t>I am terrified.</w:t>
+      </w:r>
+    </w:p>
+    <w:p>
+      <w:pPr>
+        <w:ind w:right="1715"/>
+      </w:pPr>
+      <w:r>
+        <w:t>If he was able to kill mum…</w:t>
+      </w:r>
+    </w:p>
+    <w:p>
+      <w:pPr>
+        <w:ind w:right="1715"/>
+      </w:pPr>
+      <w:r>
+        <w:t>There is no doubt he will kill me!</w:t>
+      </w:r>
+    </w:p>
+    <w:p>
+      <w:pPr>
+        <w:ind w:right="1715"/>
+      </w:pPr>
+      <w:r>
+        <w:t>I cannot call police.</w:t>
+      </w:r>
+    </w:p>
+    <w:p>
+      <w:pPr>
+        <w:ind w:right="1715"/>
+      </w:pPr>
+      <w:r>
+        <w:t>They will not believe me.</w:t>
+      </w:r>
+    </w:p>
+    <w:p>
+      <w:pPr>
+        <w:ind w:right="1715"/>
+      </w:pPr>
+      <w:r>
+        <w:t>Shit…</w:t>
+      </w:r>
+    </w:p>
+    <w:p>
+      <w:r>
+        <w:br w:type="page"/>
+      </w:r>
+    </w:p>
+    <w:p>
+      <w:pPr>
+        <w:ind w:right="1715"/>
+      </w:pPr>
+    </w:p>
+    <w:p>
+      <w:pPr>
+        <w:ind w:right="1715"/>
+      </w:pPr>
+      <w:r>
+        <w:t>Credits:</w:t>
+      </w:r>
+    </w:p>
+    <w:p>
+      <w:pPr>
+        <w:ind w:right="1715"/>
+      </w:pPr>
+      <w:r>
+        <w:t>Thank you for playing M1?4N</w:t>
+      </w:r>
+    </w:p>
+    <w:p>
+      <w:pPr>
+        <w:ind w:right="1715"/>
+      </w:pPr>
+      <w:r>
+        <w:t xml:space="preserve">Graphics tutorial: </w:t>
+      </w:r>
+      <w:r>
+        <w:t>@</w:t>
+      </w:r>
+      <w:r>
+        <w:t>VeYay</w:t>
+      </w:r>
+      <w:r>
+        <w:t xml:space="preserve"> (</w:t>
+      </w:r>
+      <w:r>
+        <w:t>ArtStation</w:t>
+      </w:r>
+      <w:r>
+        <w:t>)</w:t>
+      </w:r>
+      <w:r>
+        <w:t>, @</w:t>
+      </w:r>
+      <w:r>
+        <w:t>d1.ckl3ss.person</w:t>
+      </w:r>
+      <w:r>
+        <w:t xml:space="preserve"> (Instagram)</w:t>
+      </w:r>
+    </w:p>
+    <w:p>
+      <w:pPr>
+        <w:ind w:right="1715"/>
+      </w:pPr>
+      <w:r>
+        <w:t xml:space="preserve">Graphics </w:t>
+      </w:r>
+      <w:r>
+        <w:t>prologue</w:t>
+      </w:r>
+      <w:r>
+        <w:t xml:space="preserve">: </w:t>
+      </w:r>
+      <w:r>
+        <w:t>@</w:t>
+      </w:r>
+      <w:r>
+        <w:t>VeYay</w:t>
+      </w:r>
+      <w:r>
+        <w:t xml:space="preserve"> (</w:t>
+      </w:r>
+      <w:r>
+        <w:t>ArtStation</w:t>
+      </w:r>
+      <w:r>
+        <w:t>)</w:t>
+      </w:r>
+    </w:p>
+    <w:p>
+      <w:pPr>
+        <w:ind w:right="1715"/>
+      </w:pPr>
+      <w:r>
+        <w:t>Graphics kitchen:</w:t>
+      </w:r>
+      <w:r>
+        <w:t xml:space="preserve"> @</w:t>
+      </w:r>
+      <w:r>
+        <w:t>d1.ckl3ss.person</w:t>
+      </w:r>
+      <w:r>
+        <w:t xml:space="preserve"> (Instagram)</w:t>
+      </w:r>
+    </w:p>
+    <w:p>
+      <w:pPr>
+        <w:ind w:right="1715"/>
+      </w:pPr>
+      <w:r>
+        <w:t>Graphics living room:</w:t>
+      </w:r>
       <w:r>
         <w:t xml:space="preserve"> </w:t>
       </w:r>
-      <w:proofErr w:type="gramStart"/>
-      <w:r>
-        <w:t>be</w:t>
-      </w:r>
-      <w:proofErr w:type="gramEnd"/>
-      <w:r>
-        <w:t xml:space="preserve"> </w:t>
-      </w:r>
-    </w:p>
-    <w:p>
-      <w:pPr>
-        <w:ind w:right="1715"/>
-      </w:pPr>
-    </w:p>
-    <w:p>
-      <w:pPr>
-        <w:ind w:right="1715"/>
-      </w:pPr>
-      <w:r>
-        <w:t>…</w:t>
-      </w:r>
-    </w:p>
-    <w:p>
-      <w:pPr>
-        <w:ind w:right="1715"/>
-      </w:pPr>
-      <w:r>
-        <w:t>1 – you (lose)</w:t>
-      </w:r>
-    </w:p>
-    <w:p>
-      <w:pPr>
-        <w:ind w:right="1715"/>
-      </w:pPr>
-      <w:r>
-        <w:t>2 – nobody (win)</w:t>
-      </w:r>
-    </w:p>
-    <w:p>
-      <w:pPr>
-        <w:ind w:right="1715"/>
-      </w:pPr>
-    </w:p>
-    <w:p>
-      <w:pPr>
-        <w:ind w:right="1715"/>
-      </w:pPr>
-      <w:r>
-        <w:lastRenderedPageBreak/>
-        <w:t>See you soon!</w:t>
-      </w:r>
-    </w:p>
-    <w:p>
-      <w:pPr>
-        <w:ind w:right="1715"/>
-        <w:jc w:val="right"/>
-      </w:pPr>
-      <w:r>
-        <w:t>Rather</w:t>
-      </w:r>
-      <w:r>
-        <w:t xml:space="preserve"> not</w:t>
-      </w:r>
-    </w:p>
-    <w:p>
-      <w:pPr>
-        <w:ind w:right="1715"/>
-        <w:jc w:val="right"/>
-      </w:pPr>
-    </w:p>
-    <w:p>
-      <w:pPr>
-        <w:ind w:right="1715"/>
-      </w:pPr>
-    </w:p>
-    <w:p>
-      <w:pPr>
-        <w:ind w:right="1715"/>
-      </w:pPr>
-    </w:p>
-    <w:p>
-      <w:pPr>
-        <w:ind w:right="1715"/>
-      </w:pPr>
-      <w:r>
-        <w:t>Win:</w:t>
-      </w:r>
-    </w:p>
-    <w:p>
-      <w:pPr>
-        <w:ind w:right="1715"/>
-      </w:pPr>
-      <w:r>
-        <w:t>I should not fear father.</w:t>
-      </w:r>
-    </w:p>
-    <w:p>
-      <w:pPr>
-        <w:ind w:right="1715"/>
-      </w:pPr>
-      <w:r>
-        <w:t>He is harmless.</w:t>
-      </w:r>
-    </w:p>
-    <w:p>
-      <w:pPr>
-        <w:ind w:right="1715"/>
-      </w:pPr>
-      <w:r>
-        <w:t>But I am still worried.</w:t>
-      </w:r>
-    </w:p>
-    <w:p>
-      <w:pPr>
-        <w:ind w:right="1715"/>
-      </w:pPr>
-      <w:r>
-        <w:t>Not about him.</w:t>
-      </w:r>
-    </w:p>
-    <w:p>
-      <w:pPr>
-        <w:ind w:right="1715"/>
-      </w:pPr>
-      <w:r>
-        <w:t>But of becoming him someday.</w:t>
-      </w:r>
-    </w:p>
-    <w:p>
-      <w:pPr>
-        <w:ind w:right="1715"/>
-      </w:pPr>
-      <w:r>
-        <w:t>The time will see</w:t>
-      </w:r>
-      <w:r>
-        <w:t>…</w:t>
-      </w:r>
-    </w:p>
-    <w:p>
-      <w:pPr>
-        <w:ind w:right="1715"/>
-      </w:pPr>
-    </w:p>
-    <w:p>
-      <w:pPr>
-        <w:ind w:right="1715"/>
-      </w:pPr>
-      <w:r>
-        <w:t>Lose:</w:t>
-      </w:r>
-    </w:p>
-    <w:p>
-      <w:pPr>
-        <w:ind w:right="1715"/>
-      </w:pPr>
-      <w:r>
-        <w:t>I should run.</w:t>
-      </w:r>
-    </w:p>
-    <w:p>
-      <w:pPr>
-        <w:ind w:right="1715"/>
-      </w:pPr>
-      <w:r>
-        <w:t>As fast as I can.</w:t>
-      </w:r>
-    </w:p>
-    <w:p>
-      <w:pPr>
-        <w:ind w:right="1715"/>
-      </w:pPr>
-      <w:r>
-        <w:t>As far as I can.</w:t>
-      </w:r>
-    </w:p>
-    <w:p>
-      <w:pPr>
-        <w:ind w:right="1715"/>
-      </w:pPr>
-      <w:r>
-        <w:t>I am terrified.</w:t>
-      </w:r>
-    </w:p>
-    <w:p>
-      <w:pPr>
-        <w:ind w:right="1715"/>
-      </w:pPr>
-      <w:r>
-        <w:t>If he was able to kill mum…</w:t>
-      </w:r>
-    </w:p>
-    <w:p>
-      <w:pPr>
-        <w:ind w:right="1715"/>
-      </w:pPr>
-      <w:r>
-        <w:t>There is no doubt he will kill me!</w:t>
-      </w:r>
-    </w:p>
-    <w:p>
-      <w:pPr>
-        <w:ind w:right="1715"/>
-      </w:pPr>
-      <w:r>
-        <w:t>I cannot call police.</w:t>
-      </w:r>
-    </w:p>
-    <w:p>
-      <w:pPr>
-        <w:ind w:right="1715"/>
-      </w:pPr>
-      <w:r>
-        <w:t>They will not believe me.</w:t>
-      </w:r>
-    </w:p>
-    <w:p>
-      <w:pPr>
-        <w:ind w:right="1715"/>
-      </w:pPr>
-      <w:proofErr w:type="gramStart"/>
-      <w:r>
-        <w:t>Shit</w:t>
-      </w:r>
-      <w:proofErr w:type="gramEnd"/>
-      <w:r>
-        <w:t>…</w:t>
-      </w:r>
-    </w:p>
-    <w:p>
-      <w:r>
-        <w:br w:type="page"/>
-      </w:r>
-    </w:p>
-    <w:p>
-      <w:pPr>
-        <w:ind w:right="1715"/>
-      </w:pPr>
-    </w:p>
-    <w:p>
-      <w:pPr>
-        <w:ind w:right="1715"/>
-      </w:pPr>
-      <w:r>
-        <w:t>Credits:</w:t>
-      </w:r>
-    </w:p>
-    <w:p>
-      <w:pPr>
-        <w:ind w:right="1715"/>
-      </w:pPr>
-      <w:r>
-        <w:t>Thank you for playing M1?4N</w:t>
-      </w:r>
-    </w:p>
-    <w:p>
-      <w:pPr>
-        <w:ind w:right="1715"/>
-      </w:pPr>
-      <w:r>
-        <w:t xml:space="preserve">Graphics tutorial: </w:t>
-      </w:r>
       <w:r>
         <w:t>@</w:t>
       </w:r>
       <w:r>
-        <w:t>VeYay</w:t>
-      </w:r>
-      <w:r>
-        <w:t xml:space="preserve"> (</w:t>
-      </w:r>
-      <w:proofErr w:type="spellStart"/>
-      <w:r>
-        <w:t>ArtStation</w:t>
-      </w:r>
-      <w:proofErr w:type="spellEnd"/>
-      <w:r>
-        <w:t>)</w:t>
-      </w:r>
-      <w:r>
-        <w:t xml:space="preserve">, </w:t>
-      </w:r>
-      <w:r>
-        <w:t>@</w:t>
-      </w:r>
-      <w:r>
-        <w:t>d</w:t>
-      </w:r>
-      <w:proofErr w:type="gramStart"/>
-      <w:r>
-        <w:t>1.ckl3ss.person</w:t>
-      </w:r>
-      <w:proofErr w:type="gramEnd"/>
+        <w:t>d1.ckl3ss.person</w:t>
+      </w:r>
       <w:r>
         <w:t xml:space="preserve"> (Instagram)</w:t>
       </w:r>
@@ -1036,96 +918,10 @@
         <w:ind w:right="1715"/>
       </w:pPr>
       <w:r>
-        <w:t xml:space="preserve">Graphics </w:t>
-      </w:r>
-      <w:r>
-        <w:t>prologue</w:t>
-      </w:r>
-      <w:r>
-        <w:t xml:space="preserve">: </w:t>
-      </w:r>
-      <w:r>
-        <w:t>@</w:t>
-      </w:r>
-      <w:r>
-        <w:t>VeYay</w:t>
-      </w:r>
-      <w:r>
-        <w:t xml:space="preserve"> (</w:t>
-      </w:r>
-      <w:proofErr w:type="spellStart"/>
-      <w:r>
-        <w:t>ArtStation</w:t>
-      </w:r>
-      <w:proofErr w:type="spellEnd"/>
-      <w:r>
-        <w:t>)</w:t>
-      </w:r>
-    </w:p>
-    <w:p>
-      <w:pPr>
-        <w:ind w:right="1715"/>
-      </w:pPr>
-      <w:r>
-        <w:t>Graphics</w:t>
-      </w:r>
-      <w:r>
-        <w:t xml:space="preserve"> kitchen:</w:t>
+        <w:t>Graphics bedroom:</w:t>
       </w:r>
       <w:r>
         <w:t xml:space="preserve"> @</w:t>
-      </w:r>
-      <w:r>
-        <w:t>d1.ckl3ss.person</w:t>
-      </w:r>
-      <w:r>
-        <w:t xml:space="preserve"> (Instagram)</w:t>
-      </w:r>
-    </w:p>
-    <w:p>
-      <w:pPr>
-        <w:ind w:right="1715"/>
-      </w:pPr>
-      <w:r>
-        <w:t xml:space="preserve">Graphics </w:t>
-      </w:r>
-      <w:r>
-        <w:t>living room</w:t>
-      </w:r>
-      <w:r>
-        <w:t>:</w:t>
-      </w:r>
-      <w:r>
-        <w:t xml:space="preserve"> </w:t>
-      </w:r>
-      <w:r>
-        <w:t>@</w:t>
-      </w:r>
-      <w:r>
-        <w:t>d1.ckl3ss.person</w:t>
-      </w:r>
-      <w:r>
-        <w:t xml:space="preserve"> (Instagram)</w:t>
-      </w:r>
-    </w:p>
-    <w:p>
-      <w:pPr>
-        <w:ind w:right="1715"/>
-      </w:pPr>
-      <w:r>
-        <w:t xml:space="preserve">Graphics </w:t>
-      </w:r>
-      <w:r>
-        <w:t>bedroom</w:t>
-      </w:r>
-      <w:r>
-        <w:t>:</w:t>
-      </w:r>
-      <w:r>
-        <w:t xml:space="preserve"> </w:t>
-      </w:r>
-      <w:r>
-        <w:t>@</w:t>
       </w:r>
       <w:r>
         <w:t>d1.ckl3ss.person</w:t>
@@ -1556,6 +1352,95 @@
       </w:pPr>
     </w:lvl>
   </w:abstractNum>
+  <w:abstractNum w:abstractNumId="4" w15:restartNumberingAfterBreak="0">
+    <w:nsid w:val="44FD6978"/>
+    <w:multiLevelType w:val="hybridMultilevel"/>
+    <w:tmpl w:val="9266D900"/>
+    <w:lvl w:ilvl="0" w:tplc="89BEE346">
+      <w:start w:val="2"/>
+      <w:numFmt w:val="decimal"/>
+      <w:lvlText w:val="%1"/>
+      <w:lvlJc w:val="left"/>
+      <w:pPr>
+        <w:ind w:left="720" w:hanging="360"/>
+      </w:pPr>
+      <w:rPr>
+        <w:rFonts w:hint="default"/>
+      </w:rPr>
+    </w:lvl>
+    <w:lvl w:ilvl="1" w:tplc="04050019" w:tentative="1">
+      <w:start w:val="1"/>
+      <w:numFmt w:val="lowerLetter"/>
+      <w:lvlText w:val="%2."/>
+      <w:lvlJc w:val="left"/>
+      <w:pPr>
+        <w:ind w:left="1440" w:hanging="360"/>
+      </w:pPr>
+    </w:lvl>
+    <w:lvl w:ilvl="2" w:tplc="0405001B" w:tentative="1">
+      <w:start w:val="1"/>
+      <w:numFmt w:val="lowerRoman"/>
+      <w:lvlText w:val="%3."/>
+      <w:lvlJc w:val="right"/>
+      <w:pPr>
+        <w:ind w:left="2160" w:hanging="180"/>
+      </w:pPr>
+    </w:lvl>
+    <w:lvl w:ilvl="3" w:tplc="0405000F" w:tentative="1">
+      <w:start w:val="1"/>
+      <w:numFmt w:val="decimal"/>
+      <w:lvlText w:val="%4."/>
+      <w:lvlJc w:val="left"/>
+      <w:pPr>
+        <w:ind w:left="2880" w:hanging="360"/>
+      </w:pPr>
+    </w:lvl>
+    <w:lvl w:ilvl="4" w:tplc="04050019" w:tentative="1">
+      <w:start w:val="1"/>
+      <w:numFmt w:val="lowerLetter"/>
+      <w:lvlText w:val="%5."/>
+      <w:lvlJc w:val="left"/>
+      <w:pPr>
+        <w:ind w:left="3600" w:hanging="360"/>
+      </w:pPr>
+    </w:lvl>
+    <w:lvl w:ilvl="5" w:tplc="0405001B" w:tentative="1">
+      <w:start w:val="1"/>
+      <w:numFmt w:val="lowerRoman"/>
+      <w:lvlText w:val="%6."/>
+      <w:lvlJc w:val="right"/>
+      <w:pPr>
+        <w:ind w:left="4320" w:hanging="180"/>
+      </w:pPr>
+    </w:lvl>
+    <w:lvl w:ilvl="6" w:tplc="0405000F" w:tentative="1">
+      <w:start w:val="1"/>
+      <w:numFmt w:val="decimal"/>
+      <w:lvlText w:val="%7."/>
+      <w:lvlJc w:val="left"/>
+      <w:pPr>
+        <w:ind w:left="5040" w:hanging="360"/>
+      </w:pPr>
+    </w:lvl>
+    <w:lvl w:ilvl="7" w:tplc="04050019" w:tentative="1">
+      <w:start w:val="1"/>
+      <w:numFmt w:val="lowerLetter"/>
+      <w:lvlText w:val="%8."/>
+      <w:lvlJc w:val="left"/>
+      <w:pPr>
+        <w:ind w:left="5760" w:hanging="360"/>
+      </w:pPr>
+    </w:lvl>
+    <w:lvl w:ilvl="8" w:tplc="0405001B" w:tentative="1">
+      <w:start w:val="1"/>
+      <w:numFmt w:val="lowerRoman"/>
+      <w:lvlText w:val="%9."/>
+      <w:lvlJc w:val="right"/>
+      <w:pPr>
+        <w:ind w:left="6480" w:hanging="180"/>
+      </w:pPr>
+    </w:lvl>
+  </w:abstractNum>
   <w:num w:numId="1" w16cid:durableId="1571501059">
     <w:abstractNumId w:val="3"/>
   </w:num>
@@ -1567,6 +1452,9 @@
   </w:num>
   <w:num w:numId="4" w16cid:durableId="445469167">
     <w:abstractNumId w:val="1"/>
+  </w:num>
+  <w:num w:numId="5" w16cid:durableId="1838379991">
+    <w:abstractNumId w:val="4"/>
   </w:num>
 </w:numbering>
 </file>

</xml_diff>